<commit_message>
base file with thematic headings
</commit_message>
<xml_diff>
--- a/baseResume.docx
+++ b/baseResume.docx
@@ -5,10 +5,284 @@
     <w:p>
       <w:pPr>
         <w:pStyle w:val="Normal"/>
-        <w:rPr/>
-      </w:pPr>
-      <w:r>
-        <w:rPr/>
+        <w:rPr>
+          <w:rFonts w:ascii="Open Sans" w:hAnsi="Open Sans"/>
+          <w:b/>
+          <w:bCs/>
+          <w:sz w:val="28"/>
+          <w:szCs w:val="28"/>
+        </w:rPr>
+      </w:pPr>
+      <w:r>
+        <w:rPr>
+          <w:rFonts w:ascii="Open Sans" w:hAnsi="Open Sans"/>
+          <w:b/>
+          <w:bCs/>
+          <w:sz w:val="28"/>
+          <w:szCs w:val="28"/>
+        </w:rPr>
+        <w:t>Name:</w:t>
+      </w:r>
+    </w:p>
+    <w:p>
+      <w:pPr>
+        <w:pStyle w:val="Normal"/>
+        <w:rPr>
+          <w:rFonts w:ascii="Open Sans" w:hAnsi="Open Sans"/>
+          <w:b/>
+          <w:bCs/>
+          <w:sz w:val="28"/>
+          <w:szCs w:val="28"/>
+        </w:rPr>
+      </w:pPr>
+      <w:r>
+        <w:rPr>
+          <w:rFonts w:ascii="Open Sans" w:hAnsi="Open Sans"/>
+          <w:b/>
+          <w:bCs/>
+          <w:sz w:val="28"/>
+          <w:szCs w:val="28"/>
+        </w:rPr>
+        <w:t>Position Sought:</w:t>
+      </w:r>
+    </w:p>
+    <w:p>
+      <w:pPr>
+        <w:pStyle w:val="Normal"/>
+        <w:rPr>
+          <w:rFonts w:ascii="Open Sans" w:hAnsi="Open Sans"/>
+          <w:b/>
+          <w:bCs/>
+          <w:sz w:val="28"/>
+          <w:szCs w:val="28"/>
+        </w:rPr>
+      </w:pPr>
+      <w:r>
+        <w:rPr>
+          <w:rFonts w:ascii="Open Sans" w:hAnsi="Open Sans"/>
+          <w:b/>
+          <w:bCs/>
+          <w:sz w:val="28"/>
+          <w:szCs w:val="28"/>
+        </w:rPr>
+        <w:t>Emails:</w:t>
+      </w:r>
+    </w:p>
+    <w:p>
+      <w:pPr>
+        <w:pStyle w:val="Normal"/>
+        <w:rPr>
+          <w:rFonts w:ascii="Open Sans" w:hAnsi="Open Sans"/>
+          <w:b/>
+          <w:bCs/>
+          <w:sz w:val="28"/>
+          <w:szCs w:val="28"/>
+        </w:rPr>
+      </w:pPr>
+      <w:r>
+        <w:rPr>
+          <w:rFonts w:ascii="Open Sans" w:hAnsi="Open Sans"/>
+          <w:b/>
+          <w:bCs/>
+          <w:sz w:val="28"/>
+          <w:szCs w:val="28"/>
+        </w:rPr>
+        <w:t>Website:</w:t>
+      </w:r>
+    </w:p>
+    <w:p>
+      <w:pPr>
+        <w:pStyle w:val="Normal"/>
+        <w:rPr>
+          <w:rFonts w:ascii="Open Sans" w:hAnsi="Open Sans"/>
+          <w:b/>
+          <w:bCs/>
+          <w:sz w:val="28"/>
+          <w:szCs w:val="28"/>
+        </w:rPr>
+      </w:pPr>
+      <w:r>
+        <w:rPr>
+          <w:rFonts w:ascii="Open Sans" w:hAnsi="Open Sans"/>
+          <w:b/>
+          <w:bCs/>
+          <w:sz w:val="28"/>
+          <w:szCs w:val="28"/>
+        </w:rPr>
+        <w:t>Cellphone:</w:t>
+      </w:r>
+    </w:p>
+    <w:p>
+      <w:pPr>
+        <w:pStyle w:val="Normal"/>
+        <w:rPr>
+          <w:rFonts w:ascii="Open Sans" w:hAnsi="Open Sans"/>
+          <w:b/>
+          <w:bCs/>
+          <w:sz w:val="28"/>
+          <w:szCs w:val="28"/>
+        </w:rPr>
+      </w:pPr>
+      <w:r>
+        <w:rPr>
+          <w:rFonts w:ascii="Open Sans" w:hAnsi="Open Sans"/>
+          <w:b/>
+          <w:bCs/>
+          <w:sz w:val="28"/>
+          <w:szCs w:val="28"/>
+        </w:rPr>
+      </w:r>
+    </w:p>
+    <w:p>
+      <w:pPr>
+        <w:pStyle w:val="Normal"/>
+        <w:rPr>
+          <w:rFonts w:ascii="Open Sans" w:hAnsi="Open Sans"/>
+          <w:b/>
+          <w:bCs/>
+          <w:sz w:val="28"/>
+          <w:szCs w:val="28"/>
+        </w:rPr>
+      </w:pPr>
+      <w:r>
+        <w:rPr>
+          <w:rFonts w:ascii="Open Sans" w:hAnsi="Open Sans"/>
+          <w:b/>
+          <w:bCs/>
+          <w:sz w:val="28"/>
+          <w:szCs w:val="28"/>
+        </w:rPr>
+        <w:t>About Me:</w:t>
+      </w:r>
+    </w:p>
+    <w:p>
+      <w:pPr>
+        <w:pStyle w:val="Normal"/>
+        <w:rPr>
+          <w:rFonts w:ascii="Open Sans" w:hAnsi="Open Sans"/>
+          <w:b/>
+          <w:bCs/>
+          <w:sz w:val="28"/>
+          <w:szCs w:val="28"/>
+        </w:rPr>
+      </w:pPr>
+      <w:r>
+        <w:rPr>
+          <w:rFonts w:ascii="Open Sans" w:hAnsi="Open Sans"/>
+          <w:b/>
+          <w:bCs/>
+          <w:sz w:val="28"/>
+          <w:szCs w:val="28"/>
+        </w:rPr>
+        <w:t>Work Experience:</w:t>
+      </w:r>
+    </w:p>
+    <w:p>
+      <w:pPr>
+        <w:pStyle w:val="Normal"/>
+        <w:rPr>
+          <w:rFonts w:ascii="Open Sans" w:hAnsi="Open Sans"/>
+          <w:b/>
+          <w:bCs/>
+          <w:sz w:val="28"/>
+          <w:szCs w:val="28"/>
+        </w:rPr>
+      </w:pPr>
+      <w:r>
+        <w:rPr>
+          <w:rFonts w:ascii="Open Sans" w:hAnsi="Open Sans"/>
+          <w:b/>
+          <w:bCs/>
+          <w:sz w:val="28"/>
+          <w:szCs w:val="28"/>
+        </w:rPr>
+        <w:t>Education:</w:t>
+      </w:r>
+    </w:p>
+    <w:p>
+      <w:pPr>
+        <w:pStyle w:val="Normal"/>
+        <w:rPr>
+          <w:rFonts w:ascii="Open Sans" w:hAnsi="Open Sans"/>
+          <w:b/>
+          <w:bCs/>
+          <w:sz w:val="28"/>
+          <w:szCs w:val="28"/>
+        </w:rPr>
+      </w:pPr>
+      <w:r>
+        <w:rPr>
+          <w:rFonts w:ascii="Open Sans" w:hAnsi="Open Sans"/>
+          <w:b/>
+          <w:bCs/>
+          <w:sz w:val="28"/>
+          <w:szCs w:val="28"/>
+        </w:rPr>
+        <w:t>Skills:</w:t>
+      </w:r>
+    </w:p>
+    <w:p>
+      <w:pPr>
+        <w:pStyle w:val="Normal"/>
+        <w:rPr>
+          <w:rFonts w:ascii="Open Sans" w:hAnsi="Open Sans"/>
+          <w:b/>
+          <w:bCs/>
+          <w:sz w:val="28"/>
+          <w:szCs w:val="28"/>
+        </w:rPr>
+      </w:pPr>
+      <w:r>
+        <w:rPr>
+          <w:rFonts w:ascii="Open Sans" w:hAnsi="Open Sans"/>
+          <w:b/>
+          <w:bCs/>
+          <w:sz w:val="28"/>
+          <w:szCs w:val="28"/>
+        </w:rPr>
+        <w:t>Languages Spoken:</w:t>
+      </w:r>
+    </w:p>
+    <w:p>
+      <w:pPr>
+        <w:pStyle w:val="Normal"/>
+        <w:rPr>
+          <w:rFonts w:ascii="Open Sans" w:hAnsi="Open Sans"/>
+          <w:b/>
+          <w:bCs/>
+          <w:sz w:val="28"/>
+          <w:szCs w:val="28"/>
+        </w:rPr>
+      </w:pPr>
+      <w:r>
+        <w:rPr>
+          <w:rFonts w:ascii="Open Sans" w:hAnsi="Open Sans"/>
+          <w:b/>
+          <w:bCs/>
+          <w:sz w:val="28"/>
+          <w:szCs w:val="28"/>
+        </w:rPr>
+      </w:r>
+    </w:p>
+    <w:p>
+      <w:pPr>
+        <w:pStyle w:val="Normal"/>
+        <w:rPr>
+          <w:rFonts w:ascii="Open Sans" w:hAnsi="Open Sans"/>
+          <w:b/>
+          <w:bCs/>
+          <w:sz w:val="28"/>
+          <w:szCs w:val="28"/>
+        </w:rPr>
+      </w:pPr>
+      <w:r>
+        <w:rPr>
+          <w:rFonts w:ascii="Open Sans" w:hAnsi="Open Sans"/>
+          <w:b/>
+          <w:bCs/>
+          <w:sz w:val="28"/>
+          <w:szCs w:val="28"/>
+        </w:rPr>
       </w:r>
     </w:p>
     <w:sectPr>

</xml_diff>